<commit_message>
Proje Özetine Github Link eklendi
</commit_message>
<xml_diff>
--- a/Proje Özet.docx
+++ b/Proje Özet.docx
@@ -73,13 +73,7 @@
         <w:rPr>
           <w:rFonts w:ascii="Arial" w:hAnsi="Arial" w:cs="Arial"/>
         </w:rPr>
-        <w:t>Projede</w:t>
-      </w:r>
-      <w:r>
-        <w:rPr>
-          <w:rFonts w:ascii="Arial" w:hAnsi="Arial" w:cs="Arial"/>
-        </w:rPr>
-        <w:t xml:space="preserve"> Hakkı</w:t>
+        <w:t>Projede Hakkı</w:t>
       </w:r>
       <w:r>
         <w:rPr>
@@ -91,43 +85,7 @@
         <w:rPr>
           <w:rFonts w:ascii="Arial" w:hAnsi="Arial" w:cs="Arial"/>
         </w:rPr>
-        <w:t>da</w:t>
-      </w:r>
-      <w:r>
-        <w:rPr>
-          <w:rFonts w:ascii="Arial" w:hAnsi="Arial" w:cs="Arial"/>
-        </w:rPr>
-        <w:t>,</w:t>
-      </w:r>
-      <w:r>
-        <w:rPr>
-          <w:rFonts w:ascii="Arial" w:hAnsi="Arial" w:cs="Arial"/>
-        </w:rPr>
-        <w:t xml:space="preserve"> </w:t>
-      </w:r>
-      <w:r>
-        <w:rPr>
-          <w:rFonts w:ascii="Arial" w:hAnsi="Arial" w:cs="Arial"/>
-        </w:rPr>
-        <w:t>CV,</w:t>
-      </w:r>
-      <w:r>
-        <w:rPr>
-          <w:rFonts w:ascii="Arial" w:hAnsi="Arial" w:cs="Arial"/>
-        </w:rPr>
-        <w:t xml:space="preserve"> </w:t>
-      </w:r>
-      <w:r>
-        <w:rPr>
-          <w:rFonts w:ascii="Arial" w:hAnsi="Arial" w:cs="Arial"/>
-        </w:rPr>
-        <w:t>Şehrim,</w:t>
-      </w:r>
-      <w:r>
-        <w:rPr>
-          <w:rFonts w:ascii="Arial" w:hAnsi="Arial" w:cs="Arial"/>
-        </w:rPr>
-        <w:t xml:space="preserve"> Takımımız, İlgi Alanlarım</w:t>
+        <w:t>da, CV, Şehrim, Takımımız, İlgi Alanlarım</w:t>
       </w:r>
       <w:r>
         <w:rPr>
@@ -203,19 +161,7 @@
         <w:rPr>
           <w:rFonts w:ascii="Arial" w:hAnsi="Arial" w:cs="Arial"/>
         </w:rPr>
-        <w:t>CV sayfasında</w:t>
-      </w:r>
-      <w:r>
-        <w:rPr>
-          <w:rFonts w:ascii="Arial" w:hAnsi="Arial" w:cs="Arial"/>
-        </w:rPr>
-        <w:t xml:space="preserve"> </w:t>
-      </w:r>
-      <w:r>
-        <w:rPr>
-          <w:rFonts w:ascii="Arial" w:hAnsi="Arial" w:cs="Arial"/>
-        </w:rPr>
-        <w:t>eğitim bilgilerinin yer aldığı bir cv oluşturulacak.</w:t>
+        <w:t>CV sayfasında eğitim bilgilerinin yer aldığı bir cv oluşturulacak.</w:t>
       </w:r>
     </w:p>
     <w:p>
@@ -234,19 +180,7 @@
         <w:rPr>
           <w:rFonts w:ascii="Arial" w:hAnsi="Arial" w:cs="Arial"/>
         </w:rPr>
-        <w:t xml:space="preserve">Şehrim sayfasında </w:t>
-      </w:r>
-      <w:r>
-        <w:rPr>
-          <w:rFonts w:ascii="Arial" w:hAnsi="Arial" w:cs="Arial"/>
-        </w:rPr>
-        <w:t>İstanbul</w:t>
-      </w:r>
-      <w:r>
-        <w:rPr>
-          <w:rFonts w:ascii="Arial" w:hAnsi="Arial" w:cs="Arial"/>
-        </w:rPr>
-        <w:t xml:space="preserve"> ili tanıtılacaktır</w:t>
+        <w:t>Şehrim sayfasında İstanbul ili tanıtılacaktır</w:t>
       </w:r>
       <w:r>
         <w:rPr>
@@ -516,6 +450,50 @@
           <w:rFonts w:ascii="Arial" w:hAnsi="Arial" w:cs="Arial"/>
         </w:rPr>
         <w:t xml:space="preserve"> ve PHP kullanılarak tasarlanacaktır. </w:t>
+      </w:r>
+    </w:p>
+    <w:p>
+      <w:pPr>
+        <w:pStyle w:val="ListeParagraf"/>
+        <w:numPr>
+          <w:ilvl w:val="0"/>
+          <w:numId w:val="1"/>
+        </w:numPr>
+        <w:jc w:val="both"/>
+        <w:rPr>
+          <w:rFonts w:ascii="Arial" w:hAnsi="Arial" w:cs="Arial"/>
+        </w:rPr>
+      </w:pPr>
+      <w:proofErr w:type="spellStart"/>
+      <w:r>
+        <w:rPr>
+          <w:rFonts w:ascii="Arial" w:hAnsi="Arial" w:cs="Arial"/>
+          <w:b/>
+          <w:bCs/>
+        </w:rPr>
+        <w:t>Github</w:t>
+      </w:r>
+      <w:proofErr w:type="spellEnd"/>
+      <w:r>
+        <w:rPr>
+          <w:rFonts w:ascii="Arial" w:hAnsi="Arial" w:cs="Arial"/>
+          <w:b/>
+          <w:bCs/>
+        </w:rPr>
+        <w:t xml:space="preserve"> Link:</w:t>
+      </w:r>
+      <w:r>
+        <w:rPr>
+          <w:rFonts w:ascii="Arial" w:hAnsi="Arial" w:cs="Arial"/>
+        </w:rPr>
+        <w:t xml:space="preserve"> </w:t>
+      </w:r>
+      <w:r>
+        <w:rPr>
+          <w:rFonts w:ascii="Arial" w:hAnsi="Arial" w:cs="Arial"/>
+          <w:u w:val="single"/>
+        </w:rPr>
+        <w:t>https://github.com/hakanyilmaz96/Web-Teknolojileri</w:t>
       </w:r>
     </w:p>
     <w:p/>

</xml_diff>